<commit_message>
Update Documento - Projeto de Extensão - COM EmpresaGrupo11.docx
</commit_message>
<xml_diff>
--- a/documentos/Documento - Projeto de Extensão - COM EmpresaGrupo11.docx
+++ b/documentos/Documento - Projeto de Extensão - COM EmpresaGrupo11.docx
@@ -210,7 +210,6 @@
               <w:rPr>
                 <w:spacing w:val="0"/>
                 <w:position w:val="0"/>
-                <w:shd w:fill="auto" w:val="clear"/>
               </w:rPr>
             </w:pPr>
           </w:p>
@@ -352,7 +351,6 @@
                 <w:color w:val="auto"/>
                 <w:spacing w:val="0"/>
                 <w:position w:val="0"/>
-                <w:shd w:fill="auto" w:val="clear"/>
               </w:rPr>
             </w:pPr>
           </w:p>
@@ -382,7 +380,6 @@
                 <w:color w:val="auto"/>
                 <w:spacing w:val="0"/>
                 <w:position w:val="0"/>
-                <w:shd w:fill="auto" w:val="clear"/>
               </w:rPr>
             </w:pPr>
             <w:r>
@@ -444,7 +441,6 @@
               <w:rPr>
                 <w:spacing w:val="0"/>
                 <w:position w:val="0"/>
-                <w:shd w:fill="auto" w:val="clear"/>
               </w:rPr>
             </w:pPr>
             <w:r>
@@ -487,7 +483,6 @@
                 <w:spacing w:val="0"/>
                 <w:position w:val="0"/>
                 <w:sz w:val="22"/>
-                <w:shd w:fill="auto" w:val="clear"/>
               </w:rPr>
             </w:pPr>
             <w:r>
@@ -547,11 +542,9 @@
               <w:ind w:right="0" w:left="0" w:firstLine="0"/>
               <w:jc w:val="left"/>
               <w:rPr>
-                <w:rFonts w:ascii="Arial" w:hAnsi="Arial" w:cs="Arial" w:eastAsia="Arial"/>
                 <w:color w:val="auto"/>
                 <w:spacing w:val="0"/>
                 <w:position w:val="0"/>
-                <w:shd w:fill="auto" w:val="clear"/>
               </w:rPr>
             </w:pPr>
             <w:r>
@@ -594,7 +587,6 @@
                 <w:spacing w:val="0"/>
                 <w:position w:val="0"/>
                 <w:sz w:val="22"/>
-                <w:shd w:fill="auto" w:val="clear"/>
               </w:rPr>
             </w:pPr>
             <w:r>
@@ -657,7 +649,6 @@
                 <w:color w:val="auto"/>
                 <w:spacing w:val="0"/>
                 <w:position w:val="0"/>
-                <w:shd w:fill="auto" w:val="clear"/>
               </w:rPr>
             </w:pPr>
             <w:r>
@@ -700,7 +691,6 @@
                 <w:spacing w:val="0"/>
                 <w:position w:val="0"/>
                 <w:sz w:val="22"/>
-                <w:shd w:fill="auto" w:val="clear"/>
               </w:rPr>
             </w:pPr>
             <w:r>
@@ -763,7 +753,6 @@
                 <w:color w:val="auto"/>
                 <w:spacing w:val="0"/>
                 <w:position w:val="0"/>
-                <w:shd w:fill="auto" w:val="clear"/>
               </w:rPr>
             </w:pPr>
             <w:r>
@@ -806,7 +795,6 @@
                 <w:spacing w:val="0"/>
                 <w:position w:val="0"/>
                 <w:sz w:val="22"/>
-                <w:shd w:fill="auto" w:val="clear"/>
               </w:rPr>
             </w:pPr>
             <w:r>
@@ -902,7 +890,6 @@
               <w:rPr>
                 <w:spacing w:val="0"/>
                 <w:position w:val="0"/>
-                <w:shd w:fill="auto" w:val="clear"/>
               </w:rPr>
             </w:pPr>
             <w:r>
@@ -999,7 +986,6 @@
               <w:rPr>
                 <w:spacing w:val="0"/>
                 <w:position w:val="0"/>
-                <w:shd w:fill="auto" w:val="clear"/>
               </w:rPr>
             </w:pPr>
             <w:r>
@@ -1098,7 +1084,7 @@
           <w:sz w:val="16"/>
           <w:shd w:fill="auto" w:val="clear"/>
         </w:rPr>
-        <w:t xml:space="preserve">✓</w:t>
+        <w:t xml:space="preserve">✓ uma ou mais linhas de atua</w:t>
       </w:r>
       <w:r>
         <w:rPr>
@@ -1110,7 +1096,7 @@
           <w:sz w:val="16"/>
           <w:shd w:fill="auto" w:val="clear"/>
         </w:rPr>
-        <w:t xml:space="preserve"> uma ou mais linhas de atuação conforme</w:t>
+        <w:t xml:space="preserve">ção conforme</w:t>
       </w:r>
       <w:r>
         <w:rPr>
@@ -1171,7 +1157,6 @@
               <w:rPr>
                 <w:spacing w:val="0"/>
                 <w:position w:val="0"/>
-                <w:shd w:fill="auto" w:val="clear"/>
               </w:rPr>
             </w:pPr>
             <w:r>
@@ -1238,7 +1223,6 @@
               <w:rPr>
                 <w:spacing w:val="0"/>
                 <w:position w:val="0"/>
-                <w:shd w:fill="auto" w:val="clear"/>
               </w:rPr>
             </w:pPr>
           </w:p>
@@ -1325,19 +1309,7 @@
           <w:sz w:val="16"/>
           <w:shd w:fill="auto" w:val="clear"/>
         </w:rPr>
-        <w:t xml:space="preserve">✓</w:t>
-      </w:r>
-      <w:r>
-        <w:rPr>
-          <w:rFonts w:ascii="Arial Unicode MS" w:hAnsi="Arial Unicode MS" w:cs="Arial Unicode MS" w:eastAsia="Arial Unicode MS"/>
-          <w:b/>
-          <w:color w:val="525252"/>
-          <w:spacing w:val="0"/>
-          <w:position w:val="0"/>
-          <w:sz w:val="16"/>
-          <w:shd w:fill="auto" w:val="clear"/>
-        </w:rPr>
-        <w:t xml:space="preserve"> o tipo de projeto. </w:t>
+        <w:t xml:space="preserve">✓ o tipo de projeto. </w:t>
       </w:r>
     </w:p>
     <w:tbl>
@@ -1501,7 +1473,6 @@
               <w:rPr>
                 <w:spacing w:val="0"/>
                 <w:position w:val="0"/>
-                <w:shd w:fill="auto" w:val="clear"/>
               </w:rPr>
             </w:pPr>
             <w:r>
@@ -1615,7 +1586,7 @@
               <w:r>
                 <w:rPr>
                   <w:rFonts w:ascii="Arial" w:hAnsi="Arial" w:cs="Arial" w:eastAsia="Arial"/>
-                  <w:color w:val="525252"/>
+                  <w:color w:val="0000FF"/>
                   <w:spacing w:val="0"/>
                   <w:position w:val="0"/>
                   <w:sz w:val="20"/>
@@ -1940,7 +1911,6 @@
               <w:rPr>
                 <w:spacing w:val="0"/>
                 <w:position w:val="0"/>
-                <w:shd w:fill="auto" w:val="clear"/>
               </w:rPr>
             </w:pPr>
             <w:r>
@@ -2191,7 +2161,6 @@
               <w:rPr>
                 <w:spacing w:val="0"/>
                 <w:position w:val="0"/>
-                <w:shd w:fill="auto" w:val="clear"/>
               </w:rPr>
             </w:pPr>
             <w:r>
@@ -2799,7 +2768,6 @@
               <w:rPr>
                 <w:spacing w:val="0"/>
                 <w:position w:val="0"/>
-                <w:shd w:fill="auto" w:val="clear"/>
               </w:rPr>
             </w:pPr>
           </w:p>
@@ -3287,7 +3255,6 @@
               <w:rPr>
                 <w:spacing w:val="0"/>
                 <w:position w:val="0"/>
-                <w:shd w:fill="auto" w:val="clear"/>
               </w:rPr>
             </w:pPr>
           </w:p>
@@ -3569,7 +3536,6 @@
               <w:rPr>
                 <w:spacing w:val="0"/>
                 <w:position w:val="0"/>
-                <w:shd w:fill="auto" w:val="clear"/>
               </w:rPr>
             </w:pPr>
             <w:r>
@@ -3665,42 +3631,18 @@
               <w:rPr>
                 <w:spacing w:val="0"/>
                 <w:position w:val="0"/>
-                <w:shd w:fill="auto" w:val="clear"/>
-              </w:rPr>
-            </w:pPr>
-            <w:r>
-              <w:rPr>
-                <w:rFonts w:ascii="Arial" w:hAnsi="Arial" w:cs="Arial" w:eastAsia="Arial"/>
-                <w:color w:val="525252"/>
-                <w:spacing w:val="0"/>
-                <w:position w:val="0"/>
-                <w:sz w:val="20"/>
-                <w:shd w:fill="auto" w:val="clear"/>
-              </w:rPr>
-              <w:t xml:space="preserve">Inserir os dados neste espaço. Orientações:</w:t>
-            </w:r>
-            <w:r>
-              <w:rPr>
-                <w:rFonts w:ascii="Arial" w:hAnsi="Arial" w:cs="Arial" w:eastAsia="Arial"/>
-                <w:b/>
-                <w:color w:val="525252"/>
-                <w:spacing w:val="0"/>
-                <w:position w:val="0"/>
-                <w:sz w:val="16"/>
-                <w:shd w:fill="auto" w:val="clear"/>
-              </w:rPr>
-              <w:t xml:space="preserve"> </w:t>
-            </w:r>
-            <w:r>
-              <w:rPr>
-                <w:rFonts w:ascii="Arial" w:hAnsi="Arial" w:cs="Arial" w:eastAsia="Arial"/>
-                <w:color w:val="525252"/>
-                <w:spacing w:val="0"/>
-                <w:position w:val="0"/>
-                <w:sz w:val="20"/>
-                <w:shd w:fill="auto" w:val="clear"/>
-              </w:rPr>
-              <w:t xml:space="preserve">apresentar a introdução com base na fundamentação teórica sobre o tema trabalhado e que situe o objeto da intervenção, afirmando sua relevância. Descrever as áreas e ODS impactados, incluir o referencial teórico, usar referências segundo ABNT. Não se trata de uma monografia e sim de uma atividade de extensão, por isso a introdução deve ser clara, objetiva e sintética. </w:t>
+              </w:rPr>
+            </w:pPr>
+            <w:r>
+              <w:rPr>
+                <w:rFonts w:ascii="Arial" w:hAnsi="Arial" w:cs="Arial" w:eastAsia="Arial"/>
+                <w:color w:val="525252"/>
+                <w:spacing w:val="0"/>
+                <w:position w:val="0"/>
+                <w:sz w:val="20"/>
+                <w:shd w:fill="auto" w:val="clear"/>
+              </w:rPr>
+              <w:t xml:space="preserve">A busca por eficiência energética é uma necessidade crescente, especialmente em comunidades de baixa renda que enfrentam desafios significativos no acesso e no uso sustentável da energia. Este projeto visa implementar a combinação de dashboards funcionais e técnicas de gamificação para promover práticas energéticas conscientes e eficientes, alinhando-se com o Objetivo de Desenvolvimento Sustentável</w:t>
             </w:r>
           </w:p>
         </w:tc>
@@ -3785,44 +3727,136 @@
               <w:ind w:right="0" w:left="0" w:firstLine="0"/>
               <w:jc w:val="both"/>
               <w:rPr>
-                <w:spacing w:val="0"/>
-                <w:position w:val="0"/>
-                <w:shd w:fill="auto" w:val="clear"/>
-              </w:rPr>
-            </w:pPr>
-            <w:r>
-              <w:rPr>
-                <w:rFonts w:ascii="Arial" w:hAnsi="Arial" w:cs="Arial" w:eastAsia="Arial"/>
-                <w:color w:val="525252"/>
-                <w:spacing w:val="0"/>
-                <w:position w:val="0"/>
-                <w:sz w:val="20"/>
-                <w:shd w:fill="auto" w:val="clear"/>
-              </w:rPr>
-              <w:t xml:space="preserve">Inserir os dados neste espaço. Orientações:</w:t>
-            </w:r>
-            <w:r>
-              <w:rPr>
-                <w:rFonts w:ascii="Arial" w:hAnsi="Arial" w:cs="Arial" w:eastAsia="Arial"/>
-                <w:b/>
-                <w:color w:val="525252"/>
-                <w:spacing w:val="0"/>
-                <w:position w:val="0"/>
-                <w:sz w:val="16"/>
-                <w:shd w:fill="auto" w:val="clear"/>
-              </w:rPr>
-              <w:t xml:space="preserve"> </w:t>
-            </w:r>
-            <w:r>
-              <w:rPr>
-                <w:rFonts w:ascii="Arial" w:hAnsi="Arial" w:cs="Arial" w:eastAsia="Arial"/>
-                <w:color w:val="525252"/>
-                <w:spacing w:val="0"/>
-                <w:position w:val="0"/>
-                <w:sz w:val="20"/>
-                <w:shd w:fill="auto" w:val="clear"/>
-              </w:rPr>
-              <w:t xml:space="preserve">Descrever os objetivos de forma clara. Cada objetivo deve ter uma correspondência com os resultados esperados. Devem ser expressos sucintamente, em itens, iniciando a frase com verbo de ação e não em forma de relatos.</w:t>
+                <w:rFonts w:ascii="Arial" w:hAnsi="Arial" w:cs="Arial" w:eastAsia="Arial"/>
+                <w:color w:val="525252"/>
+                <w:spacing w:val="0"/>
+                <w:position w:val="0"/>
+                <w:sz w:val="20"/>
+                <w:shd w:fill="auto" w:val="clear"/>
+              </w:rPr>
+            </w:pPr>
+            <w:r>
+              <w:rPr>
+                <w:rFonts w:ascii="Arial" w:hAnsi="Arial" w:cs="Arial" w:eastAsia="Arial"/>
+                <w:color w:val="525252"/>
+                <w:spacing w:val="0"/>
+                <w:position w:val="0"/>
+                <w:sz w:val="20"/>
+                <w:shd w:fill="auto" w:val="clear"/>
+              </w:rPr>
+              <w:t xml:space="preserve">Implementar dashboards para monitoramento em tempo real do consumo de energia, promovendo práticas de uso consciente.</w:t>
+            </w:r>
+          </w:p>
+          <w:p>
+            <w:pPr>
+              <w:tabs>
+                <w:tab w:val="left" w:pos="360" w:leader="none"/>
+              </w:tabs>
+              <w:spacing w:before="0" w:after="0" w:line="240"/>
+              <w:ind w:right="0" w:left="0" w:firstLine="0"/>
+              <w:jc w:val="both"/>
+              <w:rPr>
+                <w:rFonts w:ascii="Arial" w:hAnsi="Arial" w:cs="Arial" w:eastAsia="Arial"/>
+                <w:color w:val="525252"/>
+                <w:spacing w:val="0"/>
+                <w:position w:val="0"/>
+                <w:sz w:val="20"/>
+                <w:shd w:fill="auto" w:val="clear"/>
+              </w:rPr>
+            </w:pPr>
+            <w:r>
+              <w:rPr>
+                <w:rFonts w:ascii="Arial" w:hAnsi="Arial" w:cs="Arial" w:eastAsia="Arial"/>
+                <w:color w:val="525252"/>
+                <w:spacing w:val="0"/>
+                <w:position w:val="0"/>
+                <w:sz w:val="20"/>
+                <w:shd w:fill="auto" w:val="clear"/>
+              </w:rPr>
+              <w:t xml:space="preserve">Engajar residentes através de técnicas de gamificação onde o usuario podera trocar pontos ao completar metas por produtos, incentivando a redução do consumo energético.</w:t>
+            </w:r>
+          </w:p>
+          <w:p>
+            <w:pPr>
+              <w:tabs>
+                <w:tab w:val="left" w:pos="360" w:leader="none"/>
+              </w:tabs>
+              <w:spacing w:before="0" w:after="0" w:line="240"/>
+              <w:ind w:right="0" w:left="0" w:firstLine="0"/>
+              <w:jc w:val="both"/>
+              <w:rPr>
+                <w:rFonts w:ascii="Arial" w:hAnsi="Arial" w:cs="Arial" w:eastAsia="Arial"/>
+                <w:color w:val="525252"/>
+                <w:spacing w:val="0"/>
+                <w:position w:val="0"/>
+                <w:sz w:val="20"/>
+                <w:shd w:fill="auto" w:val="clear"/>
+              </w:rPr>
+            </w:pPr>
+            <w:r>
+              <w:rPr>
+                <w:rFonts w:ascii="Arial" w:hAnsi="Arial" w:cs="Arial" w:eastAsia="Arial"/>
+                <w:color w:val="525252"/>
+                <w:spacing w:val="0"/>
+                <w:position w:val="0"/>
+                <w:sz w:val="20"/>
+                <w:shd w:fill="auto" w:val="clear"/>
+              </w:rPr>
+              <w:t xml:space="preserve">Educar a comunidade sobre práticas de eficiência energética, melhorando a consciência ambiental.</w:t>
+            </w:r>
+          </w:p>
+          <w:p>
+            <w:pPr>
+              <w:tabs>
+                <w:tab w:val="left" w:pos="360" w:leader="none"/>
+              </w:tabs>
+              <w:spacing w:before="0" w:after="0" w:line="240"/>
+              <w:ind w:right="0" w:left="0" w:firstLine="0"/>
+              <w:jc w:val="both"/>
+              <w:rPr>
+                <w:rFonts w:ascii="Arial" w:hAnsi="Arial" w:cs="Arial" w:eastAsia="Arial"/>
+                <w:color w:val="525252"/>
+                <w:spacing w:val="0"/>
+                <w:position w:val="0"/>
+                <w:sz w:val="20"/>
+                <w:shd w:fill="auto" w:val="clear"/>
+              </w:rPr>
+            </w:pPr>
+            <w:r>
+              <w:rPr>
+                <w:rFonts w:ascii="Arial" w:hAnsi="Arial" w:cs="Arial" w:eastAsia="Arial"/>
+                <w:color w:val="525252"/>
+                <w:spacing w:val="0"/>
+                <w:position w:val="0"/>
+                <w:sz w:val="20"/>
+                <w:shd w:fill="auto" w:val="clear"/>
+              </w:rPr>
+              <w:t xml:space="preserve">Reduzir os custos com energia através da adoção de práticas sustentáveis.</w:t>
+            </w:r>
+          </w:p>
+          <w:p>
+            <w:pPr>
+              <w:tabs>
+                <w:tab w:val="left" w:pos="360" w:leader="none"/>
+              </w:tabs>
+              <w:spacing w:before="0" w:after="0" w:line="240"/>
+              <w:ind w:right="0" w:left="0" w:firstLine="0"/>
+              <w:jc w:val="both"/>
+              <w:rPr>
+                <w:spacing w:val="0"/>
+                <w:position w:val="0"/>
+              </w:rPr>
+            </w:pPr>
+            <w:r>
+              <w:rPr>
+                <w:rFonts w:ascii="Arial" w:hAnsi="Arial" w:cs="Arial" w:eastAsia="Arial"/>
+                <w:color w:val="525252"/>
+                <w:spacing w:val="0"/>
+                <w:position w:val="0"/>
+                <w:sz w:val="20"/>
+                <w:shd w:fill="auto" w:val="clear"/>
+              </w:rPr>
+              <w:t xml:space="preserve">Avaliar o impacto das ações na mudança de comportamento e consumo energético dos participantes.</w:t>
             </w:r>
           </w:p>
         </w:tc>
@@ -3902,44 +3936,396 @@
               <w:ind w:right="0" w:left="0" w:firstLine="0"/>
               <w:jc w:val="both"/>
               <w:rPr>
-                <w:spacing w:val="0"/>
-                <w:position w:val="0"/>
-                <w:shd w:fill="auto" w:val="clear"/>
-              </w:rPr>
-            </w:pPr>
-            <w:r>
-              <w:rPr>
-                <w:rFonts w:ascii="Arial" w:hAnsi="Arial" w:cs="Arial" w:eastAsia="Arial"/>
-                <w:color w:val="525252"/>
-                <w:spacing w:val="0"/>
-                <w:position w:val="0"/>
-                <w:sz w:val="20"/>
-                <w:shd w:fill="auto" w:val="clear"/>
-              </w:rPr>
-              <w:t xml:space="preserve">Inserir os dados neste espaço. Orientações:</w:t>
-            </w:r>
-            <w:r>
-              <w:rPr>
-                <w:rFonts w:ascii="Arial" w:hAnsi="Arial" w:cs="Arial" w:eastAsia="Arial"/>
-                <w:b/>
-                <w:color w:val="525252"/>
-                <w:spacing w:val="0"/>
-                <w:position w:val="0"/>
-                <w:sz w:val="16"/>
-                <w:shd w:fill="auto" w:val="clear"/>
-              </w:rPr>
-              <w:t xml:space="preserve"> </w:t>
-            </w:r>
-            <w:r>
-              <w:rPr>
-                <w:rFonts w:ascii="Arial" w:hAnsi="Arial" w:cs="Arial" w:eastAsia="Arial"/>
-                <w:color w:val="525252"/>
-                <w:spacing w:val="0"/>
-                <w:position w:val="0"/>
-                <w:sz w:val="20"/>
-                <w:shd w:fill="auto" w:val="clear"/>
-              </w:rPr>
-              <w:t xml:space="preserve">descrever como ocorrerá a ação extensionista junto ao público-alvo. Trata-se descrição sobre como será realizada a prática da ação extensionista, é o detalhamento do caminho a ser percorrido pela equipe em sua interação com a sociedade. Descrever os métodos, técnicas e estratégias para a implementação das atividades de intervenção previstas no projeto e sua contribuição para o alcance dos objetivos. Descrever o local, público-alvo, ferramentas empregadas para a relação dialógica com a comunidade ou setores da sociedade: visitas, entrevistas, questionários, reuniões, roda de conversa, ou uso de outras ferramentas de levantamento. Detalhar os procedimentos e as atividades a serem implementadas. </w:t>
+                <w:rFonts w:ascii="Arial" w:hAnsi="Arial" w:cs="Arial" w:eastAsia="Arial"/>
+                <w:color w:val="525252"/>
+                <w:spacing w:val="0"/>
+                <w:position w:val="0"/>
+                <w:sz w:val="20"/>
+                <w:shd w:fill="auto" w:val="clear"/>
+              </w:rPr>
+            </w:pPr>
+            <w:r>
+              <w:rPr>
+                <w:rFonts w:ascii="Arial" w:hAnsi="Arial" w:cs="Arial" w:eastAsia="Arial"/>
+                <w:color w:val="525252"/>
+                <w:spacing w:val="0"/>
+                <w:position w:val="0"/>
+                <w:sz w:val="20"/>
+                <w:shd w:fill="auto" w:val="clear"/>
+              </w:rPr>
+              <w:t xml:space="preserve">Instalação de Dashboards</w:t>
+            </w:r>
+          </w:p>
+          <w:p>
+            <w:pPr>
+              <w:spacing w:before="0" w:after="0" w:line="240"/>
+              <w:ind w:right="0" w:left="0" w:firstLine="0"/>
+              <w:jc w:val="both"/>
+              <w:rPr>
+                <w:rFonts w:ascii="Arial" w:hAnsi="Arial" w:cs="Arial" w:eastAsia="Arial"/>
+                <w:color w:val="525252"/>
+                <w:spacing w:val="0"/>
+                <w:position w:val="0"/>
+                <w:sz w:val="20"/>
+                <w:shd w:fill="auto" w:val="clear"/>
+              </w:rPr>
+            </w:pPr>
+          </w:p>
+          <w:p>
+            <w:pPr>
+              <w:spacing w:before="0" w:after="0" w:line="240"/>
+              <w:ind w:right="0" w:left="0" w:firstLine="0"/>
+              <w:jc w:val="both"/>
+              <w:rPr>
+                <w:rFonts w:ascii="Arial" w:hAnsi="Arial" w:cs="Arial" w:eastAsia="Arial"/>
+                <w:color w:val="525252"/>
+                <w:spacing w:val="0"/>
+                <w:position w:val="0"/>
+                <w:sz w:val="20"/>
+                <w:shd w:fill="auto" w:val="clear"/>
+              </w:rPr>
+            </w:pPr>
+            <w:r>
+              <w:rPr>
+                <w:rFonts w:ascii="Arial" w:hAnsi="Arial" w:cs="Arial" w:eastAsia="Arial"/>
+                <w:color w:val="525252"/>
+                <w:spacing w:val="0"/>
+                <w:position w:val="0"/>
+                <w:sz w:val="20"/>
+                <w:shd w:fill="auto" w:val="clear"/>
+              </w:rPr>
+              <w:t xml:space="preserve">Instalar dispositivos de monitoramento nas residências para fornecer dados em tempo real sobre o consumo de energia.</w:t>
+            </w:r>
+          </w:p>
+          <w:p>
+            <w:pPr>
+              <w:spacing w:before="0" w:after="0" w:line="240"/>
+              <w:ind w:right="0" w:left="0" w:firstLine="0"/>
+              <w:jc w:val="both"/>
+              <w:rPr>
+                <w:rFonts w:ascii="Arial" w:hAnsi="Arial" w:cs="Arial" w:eastAsia="Arial"/>
+                <w:color w:val="525252"/>
+                <w:spacing w:val="0"/>
+                <w:position w:val="0"/>
+                <w:sz w:val="20"/>
+                <w:shd w:fill="auto" w:val="clear"/>
+              </w:rPr>
+            </w:pPr>
+            <w:r>
+              <w:rPr>
+                <w:rFonts w:ascii="Arial" w:hAnsi="Arial" w:cs="Arial" w:eastAsia="Arial"/>
+                <w:color w:val="525252"/>
+                <w:spacing w:val="0"/>
+                <w:position w:val="0"/>
+                <w:sz w:val="20"/>
+                <w:shd w:fill="auto" w:val="clear"/>
+              </w:rPr>
+              <w:t xml:space="preserve">Treinar os moradores no uso dos dashboards com workshops práticos.</w:t>
+            </w:r>
+          </w:p>
+          <w:p>
+            <w:pPr>
+              <w:spacing w:before="0" w:after="0" w:line="240"/>
+              <w:ind w:right="0" w:left="0" w:firstLine="0"/>
+              <w:jc w:val="both"/>
+              <w:rPr>
+                <w:rFonts w:ascii="Arial" w:hAnsi="Arial" w:cs="Arial" w:eastAsia="Arial"/>
+                <w:color w:val="525252"/>
+                <w:spacing w:val="0"/>
+                <w:position w:val="0"/>
+                <w:sz w:val="20"/>
+                <w:shd w:fill="auto" w:val="clear"/>
+              </w:rPr>
+            </w:pPr>
+          </w:p>
+          <w:p>
+            <w:pPr>
+              <w:spacing w:before="0" w:after="0" w:line="240"/>
+              <w:ind w:right="0" w:left="0" w:firstLine="0"/>
+              <w:jc w:val="both"/>
+              <w:rPr>
+                <w:rFonts w:ascii="Arial" w:hAnsi="Arial" w:cs="Arial" w:eastAsia="Arial"/>
+                <w:color w:val="525252"/>
+                <w:spacing w:val="0"/>
+                <w:position w:val="0"/>
+                <w:sz w:val="20"/>
+                <w:shd w:fill="auto" w:val="clear"/>
+              </w:rPr>
+            </w:pPr>
+            <w:r>
+              <w:rPr>
+                <w:rFonts w:ascii="Arial" w:hAnsi="Arial" w:cs="Arial" w:eastAsia="Arial"/>
+                <w:color w:val="525252"/>
+                <w:spacing w:val="0"/>
+                <w:position w:val="0"/>
+                <w:sz w:val="20"/>
+                <w:shd w:fill="auto" w:val="clear"/>
+              </w:rPr>
+              <w:t xml:space="preserve">Instalação de Dashboards</w:t>
+            </w:r>
+          </w:p>
+          <w:p>
+            <w:pPr>
+              <w:spacing w:before="0" w:after="0" w:line="240"/>
+              <w:ind w:right="0" w:left="0" w:firstLine="0"/>
+              <w:jc w:val="both"/>
+              <w:rPr>
+                <w:rFonts w:ascii="Arial" w:hAnsi="Arial" w:cs="Arial" w:eastAsia="Arial"/>
+                <w:color w:val="525252"/>
+                <w:spacing w:val="0"/>
+                <w:position w:val="0"/>
+                <w:sz w:val="20"/>
+                <w:shd w:fill="auto" w:val="clear"/>
+              </w:rPr>
+            </w:pPr>
+          </w:p>
+          <w:p>
+            <w:pPr>
+              <w:spacing w:before="0" w:after="0" w:line="240"/>
+              <w:ind w:right="0" w:left="0" w:firstLine="0"/>
+              <w:jc w:val="both"/>
+              <w:rPr>
+                <w:rFonts w:ascii="Arial" w:hAnsi="Arial" w:cs="Arial" w:eastAsia="Arial"/>
+                <w:color w:val="525252"/>
+                <w:spacing w:val="0"/>
+                <w:position w:val="0"/>
+                <w:sz w:val="20"/>
+                <w:shd w:fill="auto" w:val="clear"/>
+              </w:rPr>
+            </w:pPr>
+            <w:r>
+              <w:rPr>
+                <w:rFonts w:ascii="Arial" w:hAnsi="Arial" w:cs="Arial" w:eastAsia="Arial"/>
+                <w:color w:val="525252"/>
+                <w:spacing w:val="0"/>
+                <w:position w:val="0"/>
+                <w:sz w:val="20"/>
+                <w:shd w:fill="auto" w:val="clear"/>
+              </w:rPr>
+              <w:t xml:space="preserve">Instalar dispositivos de monitoramento nas residências para fornecer dados em tempo real sobre o consumo de energia.</w:t>
+            </w:r>
+          </w:p>
+          <w:p>
+            <w:pPr>
+              <w:spacing w:before="0" w:after="0" w:line="240"/>
+              <w:ind w:right="0" w:left="0" w:firstLine="0"/>
+              <w:jc w:val="both"/>
+              <w:rPr>
+                <w:rFonts w:ascii="Arial" w:hAnsi="Arial" w:cs="Arial" w:eastAsia="Arial"/>
+                <w:color w:val="525252"/>
+                <w:spacing w:val="0"/>
+                <w:position w:val="0"/>
+                <w:sz w:val="20"/>
+                <w:shd w:fill="auto" w:val="clear"/>
+              </w:rPr>
+            </w:pPr>
+            <w:r>
+              <w:rPr>
+                <w:rFonts w:ascii="Arial" w:hAnsi="Arial" w:cs="Arial" w:eastAsia="Arial"/>
+                <w:color w:val="525252"/>
+                <w:spacing w:val="0"/>
+                <w:position w:val="0"/>
+                <w:sz w:val="20"/>
+                <w:shd w:fill="auto" w:val="clear"/>
+              </w:rPr>
+              <w:t xml:space="preserve">Treinar os moradores no uso dos dashboards com workshops práticos.</w:t>
+            </w:r>
+          </w:p>
+          <w:p>
+            <w:pPr>
+              <w:spacing w:before="0" w:after="0" w:line="240"/>
+              <w:ind w:right="0" w:left="0" w:firstLine="0"/>
+              <w:jc w:val="both"/>
+              <w:rPr>
+                <w:rFonts w:ascii="Arial" w:hAnsi="Arial" w:cs="Arial" w:eastAsia="Arial"/>
+                <w:color w:val="525252"/>
+                <w:spacing w:val="0"/>
+                <w:position w:val="0"/>
+                <w:sz w:val="20"/>
+                <w:shd w:fill="auto" w:val="clear"/>
+              </w:rPr>
+            </w:pPr>
+          </w:p>
+          <w:p>
+            <w:pPr>
+              <w:spacing w:before="0" w:after="0" w:line="240"/>
+              <w:ind w:right="0" w:left="0" w:firstLine="0"/>
+              <w:jc w:val="both"/>
+              <w:rPr>
+                <w:rFonts w:ascii="Arial" w:hAnsi="Arial" w:cs="Arial" w:eastAsia="Arial"/>
+                <w:color w:val="525252"/>
+                <w:spacing w:val="0"/>
+                <w:position w:val="0"/>
+                <w:sz w:val="20"/>
+                <w:shd w:fill="auto" w:val="clear"/>
+              </w:rPr>
+            </w:pPr>
+            <w:r>
+              <w:rPr>
+                <w:rFonts w:ascii="Arial" w:hAnsi="Arial" w:cs="Arial" w:eastAsia="Arial"/>
+                <w:color w:val="525252"/>
+                <w:spacing w:val="0"/>
+                <w:position w:val="0"/>
+                <w:sz w:val="20"/>
+                <w:shd w:fill="auto" w:val="clear"/>
+              </w:rPr>
+              <w:t xml:space="preserve">Gamificação</w:t>
+            </w:r>
+          </w:p>
+          <w:p>
+            <w:pPr>
+              <w:spacing w:before="0" w:after="0" w:line="240"/>
+              <w:ind w:right="0" w:left="0" w:firstLine="0"/>
+              <w:jc w:val="both"/>
+              <w:rPr>
+                <w:rFonts w:ascii="Arial" w:hAnsi="Arial" w:cs="Arial" w:eastAsia="Arial"/>
+                <w:color w:val="525252"/>
+                <w:spacing w:val="0"/>
+                <w:position w:val="0"/>
+                <w:sz w:val="20"/>
+                <w:shd w:fill="auto" w:val="clear"/>
+              </w:rPr>
+            </w:pPr>
+          </w:p>
+          <w:p>
+            <w:pPr>
+              <w:spacing w:before="0" w:after="0" w:line="240"/>
+              <w:ind w:right="0" w:left="0" w:firstLine="0"/>
+              <w:jc w:val="both"/>
+              <w:rPr>
+                <w:rFonts w:ascii="Arial" w:hAnsi="Arial" w:cs="Arial" w:eastAsia="Arial"/>
+                <w:color w:val="525252"/>
+                <w:spacing w:val="0"/>
+                <w:position w:val="0"/>
+                <w:sz w:val="20"/>
+                <w:shd w:fill="auto" w:val="clear"/>
+              </w:rPr>
+            </w:pPr>
+            <w:r>
+              <w:rPr>
+                <w:rFonts w:ascii="Arial" w:hAnsi="Arial" w:cs="Arial" w:eastAsia="Arial"/>
+                <w:color w:val="525252"/>
+                <w:spacing w:val="0"/>
+                <w:position w:val="0"/>
+                <w:sz w:val="20"/>
+                <w:shd w:fill="auto" w:val="clear"/>
+              </w:rPr>
+              <w:t xml:space="preserve">Introduzir um sistema de pontos para recompensar a economia de energia.</w:t>
+            </w:r>
+          </w:p>
+          <w:p>
+            <w:pPr>
+              <w:spacing w:before="0" w:after="0" w:line="240"/>
+              <w:ind w:right="0" w:left="0" w:firstLine="0"/>
+              <w:jc w:val="both"/>
+              <w:rPr>
+                <w:rFonts w:ascii="Arial" w:hAnsi="Arial" w:cs="Arial" w:eastAsia="Arial"/>
+                <w:color w:val="525252"/>
+                <w:spacing w:val="0"/>
+                <w:position w:val="0"/>
+                <w:sz w:val="20"/>
+                <w:shd w:fill="auto" w:val="clear"/>
+              </w:rPr>
+            </w:pPr>
+            <w:r>
+              <w:rPr>
+                <w:rFonts w:ascii="Arial" w:hAnsi="Arial" w:cs="Arial" w:eastAsia="Arial"/>
+                <w:color w:val="525252"/>
+                <w:spacing w:val="0"/>
+                <w:position w:val="0"/>
+                <w:sz w:val="20"/>
+                <w:shd w:fill="auto" w:val="clear"/>
+              </w:rPr>
+              <w:t xml:space="preserve">Organizar desafios e competições mensais entre as residências para estimular o engajamento dos moradores.</w:t>
+            </w:r>
+          </w:p>
+          <w:p>
+            <w:pPr>
+              <w:spacing w:before="0" w:after="0" w:line="240"/>
+              <w:ind w:right="0" w:left="0" w:firstLine="0"/>
+              <w:jc w:val="both"/>
+              <w:rPr>
+                <w:rFonts w:ascii="Arial" w:hAnsi="Arial" w:cs="Arial" w:eastAsia="Arial"/>
+                <w:color w:val="525252"/>
+                <w:spacing w:val="0"/>
+                <w:position w:val="0"/>
+                <w:sz w:val="20"/>
+                <w:shd w:fill="auto" w:val="clear"/>
+              </w:rPr>
+            </w:pPr>
+            <w:r>
+              <w:rPr>
+                <w:rFonts w:ascii="Arial" w:hAnsi="Arial" w:cs="Arial" w:eastAsia="Arial"/>
+                <w:color w:val="525252"/>
+                <w:spacing w:val="0"/>
+                <w:position w:val="0"/>
+                <w:sz w:val="20"/>
+                <w:shd w:fill="auto" w:val="clear"/>
+              </w:rPr>
+              <w:t xml:space="preserve">Educação e Sensibilização</w:t>
+            </w:r>
+          </w:p>
+          <w:p>
+            <w:pPr>
+              <w:spacing w:before="0" w:after="0" w:line="240"/>
+              <w:ind w:right="0" w:left="0" w:firstLine="0"/>
+              <w:jc w:val="both"/>
+              <w:rPr>
+                <w:rFonts w:ascii="Arial" w:hAnsi="Arial" w:cs="Arial" w:eastAsia="Arial"/>
+                <w:color w:val="525252"/>
+                <w:spacing w:val="0"/>
+                <w:position w:val="0"/>
+                <w:sz w:val="20"/>
+                <w:shd w:fill="auto" w:val="clear"/>
+              </w:rPr>
+            </w:pPr>
+          </w:p>
+          <w:p>
+            <w:pPr>
+              <w:spacing w:before="0" w:after="0" w:line="240"/>
+              <w:ind w:right="0" w:left="0" w:firstLine="0"/>
+              <w:jc w:val="both"/>
+              <w:rPr>
+                <w:rFonts w:ascii="Arial" w:hAnsi="Arial" w:cs="Arial" w:eastAsia="Arial"/>
+                <w:color w:val="525252"/>
+                <w:spacing w:val="0"/>
+                <w:position w:val="0"/>
+                <w:sz w:val="20"/>
+                <w:shd w:fill="auto" w:val="clear"/>
+              </w:rPr>
+            </w:pPr>
+            <w:r>
+              <w:rPr>
+                <w:rFonts w:ascii="Arial" w:hAnsi="Arial" w:cs="Arial" w:eastAsia="Arial"/>
+                <w:color w:val="525252"/>
+                <w:spacing w:val="0"/>
+                <w:position w:val="0"/>
+                <w:sz w:val="20"/>
+                <w:shd w:fill="auto" w:val="clear"/>
+              </w:rPr>
+              <w:t xml:space="preserve">Realizar rodas de conversa e oficinas sobre práticas de eficiência energética.</w:t>
+            </w:r>
+          </w:p>
+          <w:p>
+            <w:pPr>
+              <w:spacing w:before="0" w:after="0" w:line="240"/>
+              <w:ind w:right="0" w:left="0" w:firstLine="0"/>
+              <w:jc w:val="both"/>
+              <w:rPr>
+                <w:spacing w:val="0"/>
+                <w:position w:val="0"/>
+              </w:rPr>
+            </w:pPr>
+            <w:r>
+              <w:rPr>
+                <w:rFonts w:ascii="Arial" w:hAnsi="Arial" w:cs="Arial" w:eastAsia="Arial"/>
+                <w:color w:val="525252"/>
+                <w:spacing w:val="0"/>
+                <w:position w:val="0"/>
+                <w:sz w:val="20"/>
+                <w:shd w:fill="auto" w:val="clear"/>
+              </w:rPr>
+              <w:t xml:space="preserve">Distribuir materiais educativos, como folhetos e guias práticos, que abordem técnicas de economia de energia.</w:t>
             </w:r>
           </w:p>
         </w:tc>
@@ -4021,7 +4407,6 @@
               <w:rPr>
                 <w:spacing w:val="0"/>
                 <w:position w:val="0"/>
-                <w:shd w:fill="auto" w:val="clear"/>
               </w:rPr>
             </w:pPr>
             <w:r>
@@ -4119,7 +4504,6 @@
               <w:rPr>
                 <w:spacing w:val="0"/>
                 <w:position w:val="0"/>
-                <w:shd w:fill="auto" w:val="clear"/>
               </w:rPr>
             </w:pPr>
             <w:r>
@@ -4237,7 +4621,6 @@
               <w:rPr>
                 <w:spacing w:val="0"/>
                 <w:position w:val="0"/>
-                <w:shd w:fill="auto" w:val="clear"/>
               </w:rPr>
             </w:pPr>
             <w:r>
@@ -4514,7 +4897,6 @@
                 <w:color w:val="auto"/>
                 <w:spacing w:val="0"/>
                 <w:position w:val="0"/>
-                <w:shd w:fill="auto" w:val="clear"/>
               </w:rPr>
             </w:pPr>
             <w:r>
@@ -4556,7 +4938,6 @@
                 <w:color w:val="auto"/>
                 <w:spacing w:val="0"/>
                 <w:position w:val="0"/>
-                <w:shd w:fill="auto" w:val="clear"/>
               </w:rPr>
             </w:pPr>
             <w:r>
@@ -4626,7 +5007,6 @@
                 <w:color w:val="auto"/>
                 <w:spacing w:val="0"/>
                 <w:position w:val="0"/>
-                <w:shd w:fill="auto" w:val="clear"/>
               </w:rPr>
             </w:pPr>
             <w:r>
@@ -4706,7 +5086,6 @@
                 <w:color w:val="auto"/>
                 <w:spacing w:val="0"/>
                 <w:position w:val="0"/>
-                <w:shd w:fill="auto" w:val="clear"/>
               </w:rPr>
             </w:pPr>
             <w:r>

</xml_diff>